<commit_message>
updated design class diagram
</commit_message>
<xml_diff>
--- a/Design Class Diagrams.docx
+++ b/Design Class Diagrams.docx
@@ -2,10 +2,7 @@
 <file path=word/document.xml><?xml version="1.0" encoding="utf-8"?>
 <w:document xmlns:wpc="http://schemas.microsoft.com/office/word/2010/wordprocessingCanvas" xmlns:cx="http://schemas.microsoft.com/office/drawing/2014/chartex" xmlns:cx1="http://schemas.microsoft.com/office/drawing/2015/9/8/chartex" xmlns:mc="http://schemas.openxmlformats.org/markup-compatibility/2006" xmlns:o="urn:schemas-microsoft-com:office:office" xmlns:r="http://schemas.openxmlformats.org/officeDocument/2006/relationships" xmlns:m="http://schemas.openxmlformats.org/officeDocument/2006/math" xmlns:v="urn:schemas-microsoft-com:vml" xmlns:wp14="http://schemas.microsoft.com/office/word/2010/wordprocessingDrawing" xmlns:wp="http://schemas.openxmlformats.org/drawingml/2006/wordprocessingDrawing" xmlns:w10="urn:schemas-microsoft-com:office:word" xmlns:w="http://schemas.openxmlformats.org/wordprocessingml/2006/main" xmlns:w14="http://schemas.microsoft.com/office/word/2010/wordml" xmlns:w15="http://schemas.microsoft.com/office/word/2012/wordml" xmlns:w16se="http://schemas.microsoft.com/office/word/2015/wordml/symex" xmlns:wpg="http://schemas.microsoft.com/office/word/2010/wordprocessingGroup" xmlns:wpi="http://schemas.microsoft.com/office/word/2010/wordprocessingInk" xmlns:wne="http://schemas.microsoft.com/office/word/2006/wordml" xmlns:wps="http://schemas.microsoft.com/office/word/2010/wordprocessingShape" mc:Ignorable="w14 w15 w16se wp14">
   <w:body>
-    <w:p>
-      <w:bookmarkStart w:id="0" w:name="_GoBack"/>
-      <w:bookmarkEnd w:id="0"/>
-    </w:p>
+    <w:p/>
     <w:p>
       <w:pPr>
         <w:jc w:val="center"/>
@@ -48,10 +45,10 @@
             <v:path o:extrusionok="f" gradientshapeok="t" o:connecttype="rect"/>
             <o:lock v:ext="edit" aspectratio="t"/>
           </v:shapetype>
-          <v:shape id="_x0000_i1035" type="#_x0000_t75" style="width:465pt;height:315pt" o:ole="">
+          <v:shape id="_x0000_i1025" type="#_x0000_t75" style="width:465pt;height:315pt" o:ole="">
             <v:imagedata r:id="rId6" o:title=""/>
           </v:shape>
-          <o:OLEObject Type="Embed" ProgID="Visio.Drawing.15" ShapeID="_x0000_i1035" DrawAspect="Content" ObjectID="_1599907985" r:id="rId7"/>
+          <o:OLEObject Type="Embed" ProgID="Visio.Drawing.15" ShapeID="_x0000_i1025" DrawAspect="Content" ObjectID="_1600508636" r:id="rId7"/>
         </w:object>
       </w:r>
     </w:p>
@@ -81,10 +78,10 @@
       </w:pPr>
       <w:r>
         <w:object w:dxaOrig="10636" w:dyaOrig="5911">
-          <v:shape id="_x0000_i1046" type="#_x0000_t75" style="width:467.25pt;height:282pt" o:ole="">
+          <v:shape id="_x0000_i1026" type="#_x0000_t75" style="width:467.25pt;height:282pt" o:ole="">
             <v:imagedata r:id="rId8" o:title=""/>
           </v:shape>
-          <o:OLEObject Type="Embed" ProgID="Visio.Drawing.15" ShapeID="_x0000_i1046" DrawAspect="Content" ObjectID="_1599907986" r:id="rId9"/>
+          <o:OLEObject Type="Embed" ProgID="Visio.Drawing.15" ShapeID="_x0000_i1026" DrawAspect="Content" ObjectID="_1600508637" r:id="rId9"/>
         </w:object>
       </w:r>
     </w:p>
@@ -112,20 +109,415 @@
     <w:p>
       <w:pPr>
         <w:jc w:val="center"/>
-        <w:rPr>
-          <w:b/>
-          <w:sz w:val="28"/>
-          <w:szCs w:val="28"/>
-        </w:rPr>
       </w:pPr>
       <w:r>
         <w:object w:dxaOrig="10636" w:dyaOrig="7381">
-          <v:shape id="_x0000_i1051" type="#_x0000_t75" style="width:456.75pt;height:336pt" o:ole="">
+          <v:shape id="_x0000_i1027" type="#_x0000_t75" style="width:456.75pt;height:336pt" o:ole="">
             <v:imagedata r:id="rId10" o:title=""/>
           </v:shape>
-          <o:OLEObject Type="Embed" ProgID="Visio.Drawing.15" ShapeID="_x0000_i1051" DrawAspect="Content" ObjectID="_1599907987" r:id="rId11"/>
+          <o:OLEObject Type="Embed" ProgID="Visio.Drawing.15" ShapeID="_x0000_i1027" DrawAspect="Content" ObjectID="_1600508638" r:id="rId11"/>
         </w:object>
       </w:r>
+    </w:p>
+    <w:p>
+      <w:pPr>
+        <w:jc w:val="center"/>
+      </w:pPr>
+    </w:p>
+    <w:p>
+      <w:pPr>
+        <w:jc w:val="center"/>
+      </w:pPr>
+    </w:p>
+    <w:p>
+      <w:pPr>
+        <w:jc w:val="center"/>
+      </w:pPr>
+    </w:p>
+    <w:p>
+      <w:pPr>
+        <w:jc w:val="center"/>
+      </w:pPr>
+    </w:p>
+    <w:p>
+      <w:pPr>
+        <w:jc w:val="center"/>
+      </w:pPr>
+    </w:p>
+    <w:p>
+      <w:pPr>
+        <w:jc w:val="center"/>
+      </w:pPr>
+    </w:p>
+    <w:p>
+      <w:pPr>
+        <w:jc w:val="center"/>
+      </w:pPr>
+    </w:p>
+    <w:p>
+      <w:pPr>
+        <w:jc w:val="center"/>
+      </w:pPr>
+    </w:p>
+    <w:p>
+      <w:pPr>
+        <w:jc w:val="center"/>
+      </w:pPr>
+    </w:p>
+    <w:p>
+      <w:pPr>
+        <w:jc w:val="center"/>
+      </w:pPr>
+    </w:p>
+    <w:p>
+      <w:pPr>
+        <w:jc w:val="center"/>
+      </w:pPr>
+    </w:p>
+    <w:p>
+      <w:pPr>
+        <w:jc w:val="center"/>
+      </w:pPr>
+    </w:p>
+    <w:p>
+      <w:pPr>
+        <w:jc w:val="center"/>
+      </w:pPr>
+    </w:p>
+    <w:p>
+      <w:pPr>
+        <w:jc w:val="center"/>
+      </w:pPr>
+    </w:p>
+    <w:p>
+      <w:pPr>
+        <w:jc w:val="center"/>
+        <w:rPr>
+          <w:b/>
+          <w:sz w:val="28"/>
+          <w:szCs w:val="28"/>
+          <w:u w:val="single"/>
+        </w:rPr>
+      </w:pPr>
+      <w:r>
+        <w:rPr>
+          <w:b/>
+          <w:sz w:val="28"/>
+          <w:szCs w:val="28"/>
+          <w:u w:val="single"/>
+        </w:rPr>
+        <w:lastRenderedPageBreak/>
+        <w:t>l</w:t>
+      </w:r>
+      <w:r>
+        <w:rPr>
+          <w:b/>
+          <w:sz w:val="28"/>
+          <w:szCs w:val="28"/>
+          <w:u w:val="single"/>
+        </w:rPr>
+        <w:t>og Pc Fault</w:t>
+      </w:r>
+    </w:p>
+    <w:p>
+      <w:pPr>
+        <w:jc w:val="center"/>
+      </w:pPr>
+    </w:p>
+    <w:p>
+      <w:pPr>
+        <w:jc w:val="center"/>
+      </w:pPr>
+    </w:p>
+    <w:p>
+      <w:pPr>
+        <w:jc w:val="center"/>
+      </w:pPr>
+    </w:p>
+    <w:p>
+      <w:pPr>
+        <w:jc w:val="center"/>
+      </w:pPr>
+      <w:r>
+        <w:object w:dxaOrig="10020" w:dyaOrig="8401">
+          <v:shape id="_x0000_i1028" type="#_x0000_t75" style="width:450.75pt;height:378pt" o:ole="">
+            <v:imagedata r:id="rId12" o:title=""/>
+          </v:shape>
+          <o:OLEObject Type="Embed" ProgID="Visio.Drawing.15" ShapeID="_x0000_i1028" DrawAspect="Content" ObjectID="_1600508639" r:id="rId13"/>
+        </w:object>
+      </w:r>
+    </w:p>
+    <w:p>
+      <w:pPr>
+        <w:jc w:val="center"/>
+      </w:pPr>
+    </w:p>
+    <w:p>
+      <w:pPr>
+        <w:jc w:val="center"/>
+      </w:pPr>
+    </w:p>
+    <w:p>
+      <w:pPr>
+        <w:jc w:val="center"/>
+      </w:pPr>
+    </w:p>
+    <w:p>
+      <w:pPr>
+        <w:jc w:val="center"/>
+        <w:rPr>
+          <w:b/>
+          <w:sz w:val="28"/>
+          <w:szCs w:val="28"/>
+        </w:rPr>
+      </w:pPr>
+    </w:p>
+    <w:p>
+      <w:pPr>
+        <w:jc w:val="center"/>
+        <w:rPr>
+          <w:b/>
+          <w:sz w:val="28"/>
+          <w:szCs w:val="28"/>
+        </w:rPr>
+      </w:pPr>
+    </w:p>
+    <w:p>
+      <w:pPr>
+        <w:jc w:val="center"/>
+        <w:rPr>
+          <w:b/>
+          <w:sz w:val="28"/>
+          <w:szCs w:val="28"/>
+        </w:rPr>
+      </w:pPr>
+    </w:p>
+    <w:p>
+      <w:pPr>
+        <w:jc w:val="center"/>
+        <w:rPr>
+          <w:b/>
+          <w:sz w:val="28"/>
+          <w:szCs w:val="28"/>
+        </w:rPr>
+      </w:pPr>
+    </w:p>
+    <w:p>
+      <w:pPr>
+        <w:jc w:val="center"/>
+        <w:rPr>
+          <w:b/>
+          <w:sz w:val="28"/>
+          <w:szCs w:val="28"/>
+        </w:rPr>
+      </w:pPr>
+    </w:p>
+    <w:p>
+      <w:pPr>
+        <w:jc w:val="center"/>
+        <w:rPr>
+          <w:b/>
+          <w:sz w:val="28"/>
+          <w:szCs w:val="28"/>
+        </w:rPr>
+      </w:pPr>
+    </w:p>
+    <w:p>
+      <w:pPr>
+        <w:jc w:val="center"/>
+        <w:rPr>
+          <w:b/>
+          <w:sz w:val="28"/>
+          <w:szCs w:val="28"/>
+        </w:rPr>
+      </w:pPr>
+    </w:p>
+    <w:p>
+      <w:pPr>
+        <w:jc w:val="center"/>
+        <w:rPr>
+          <w:b/>
+          <w:sz w:val="28"/>
+          <w:szCs w:val="28"/>
+          <w:u w:val="single"/>
+        </w:rPr>
+      </w:pPr>
+      <w:r>
+        <w:rPr>
+          <w:b/>
+          <w:sz w:val="28"/>
+          <w:szCs w:val="28"/>
+          <w:u w:val="single"/>
+        </w:rPr>
+        <w:t>Add New Pc</w:t>
+      </w:r>
+    </w:p>
+    <w:p>
+      <w:pPr>
+        <w:jc w:val="center"/>
+        <w:rPr>
+          <w:b/>
+          <w:sz w:val="28"/>
+          <w:szCs w:val="28"/>
+        </w:rPr>
+      </w:pPr>
+    </w:p>
+    <w:p>
+      <w:pPr>
+        <w:jc w:val="center"/>
+        <w:rPr>
+          <w:b/>
+          <w:sz w:val="28"/>
+          <w:szCs w:val="28"/>
+        </w:rPr>
+      </w:pPr>
+    </w:p>
+    <w:p>
+      <w:pPr>
+        <w:jc w:val="center"/>
+        <w:rPr>
+          <w:b/>
+          <w:sz w:val="28"/>
+          <w:szCs w:val="28"/>
+        </w:rPr>
+      </w:pPr>
+      <w:r>
+        <w:object w:dxaOrig="8685" w:dyaOrig="8176">
+          <v:shape id="_x0000_i1032" type="#_x0000_t75" style="width:434.25pt;height:408.75pt" o:ole="">
+            <v:imagedata r:id="rId14" o:title=""/>
+          </v:shape>
+          <o:OLEObject Type="Embed" ProgID="Visio.Drawing.15" ShapeID="_x0000_i1032" DrawAspect="Content" ObjectID="_1600508640" r:id="rId15"/>
+        </w:object>
+      </w:r>
+    </w:p>
+    <w:p>
+      <w:pPr>
+        <w:rPr>
+          <w:sz w:val="28"/>
+          <w:szCs w:val="28"/>
+        </w:rPr>
+      </w:pPr>
+    </w:p>
+    <w:p>
+      <w:pPr>
+        <w:tabs>
+          <w:tab w:val="left" w:pos="1095"/>
+        </w:tabs>
+        <w:rPr>
+          <w:sz w:val="28"/>
+          <w:szCs w:val="28"/>
+        </w:rPr>
+      </w:pPr>
+    </w:p>
+    <w:p>
+      <w:pPr>
+        <w:tabs>
+          <w:tab w:val="left" w:pos="1095"/>
+        </w:tabs>
+        <w:rPr>
+          <w:sz w:val="28"/>
+          <w:szCs w:val="28"/>
+        </w:rPr>
+      </w:pPr>
+    </w:p>
+    <w:p>
+      <w:pPr>
+        <w:tabs>
+          <w:tab w:val="left" w:pos="1095"/>
+        </w:tabs>
+        <w:rPr>
+          <w:sz w:val="28"/>
+          <w:szCs w:val="28"/>
+        </w:rPr>
+      </w:pPr>
+    </w:p>
+    <w:p>
+      <w:pPr>
+        <w:tabs>
+          <w:tab w:val="left" w:pos="1095"/>
+        </w:tabs>
+        <w:rPr>
+          <w:sz w:val="28"/>
+          <w:szCs w:val="28"/>
+        </w:rPr>
+      </w:pPr>
+    </w:p>
+    <w:p>
+      <w:pPr>
+        <w:tabs>
+          <w:tab w:val="left" w:pos="1095"/>
+        </w:tabs>
+        <w:rPr>
+          <w:sz w:val="28"/>
+          <w:szCs w:val="28"/>
+        </w:rPr>
+      </w:pPr>
+      <w:r>
+        <w:rPr>
+          <w:sz w:val="28"/>
+          <w:szCs w:val="28"/>
+        </w:rPr>
+        <w:tab/>
+      </w:r>
+    </w:p>
+    <w:p>
+      <w:pPr>
+        <w:tabs>
+          <w:tab w:val="left" w:pos="1095"/>
+        </w:tabs>
+        <w:rPr>
+          <w:b/>
+          <w:sz w:val="28"/>
+          <w:szCs w:val="28"/>
+          <w:u w:val="single"/>
+        </w:rPr>
+      </w:pPr>
+      <w:r>
+        <w:rPr>
+          <w:b/>
+          <w:sz w:val="28"/>
+          <w:szCs w:val="28"/>
+          <w:u w:val="single"/>
+        </w:rPr>
+        <w:lastRenderedPageBreak/>
+        <w:t>Fix Logged Faults</w:t>
+      </w:r>
+    </w:p>
+    <w:p>
+      <w:pPr>
+        <w:tabs>
+          <w:tab w:val="left" w:pos="1095"/>
+        </w:tabs>
+        <w:rPr>
+          <w:b/>
+          <w:sz w:val="28"/>
+          <w:szCs w:val="28"/>
+          <w:u w:val="single"/>
+        </w:rPr>
+      </w:pPr>
+    </w:p>
+    <w:p>
+      <w:pPr>
+        <w:tabs>
+          <w:tab w:val="left" w:pos="1095"/>
+        </w:tabs>
+        <w:rPr>
+          <w:b/>
+          <w:sz w:val="28"/>
+          <w:szCs w:val="28"/>
+          <w:u w:val="single"/>
+        </w:rPr>
+      </w:pPr>
+      <w:r>
+        <w:object w:dxaOrig="9451" w:dyaOrig="8311">
+          <v:shape id="_x0000_i1033" type="#_x0000_t75" style="width:451.5pt;height:396.75pt" o:ole="">
+            <v:imagedata r:id="rId16" o:title=""/>
+          </v:shape>
+          <o:OLEObject Type="Embed" ProgID="Visio.Drawing.15" ShapeID="_x0000_i1033" DrawAspect="Content" ObjectID="_1600508641" r:id="rId17"/>
+        </w:object>
+      </w:r>
+      <w:bookmarkStart w:id="0" w:name="_GoBack"/>
+      <w:bookmarkEnd w:id="0"/>
     </w:p>
     <w:sectPr>
       <w:pgSz w:w="11906" w:h="16838"/>

</xml_diff>